<commit_message>
Added github url to word document.
</commit_message>
<xml_diff>
--- a/Week 1 Coding Assignment.docx
+++ b/Week 1 Coding Assignment.docx
@@ -679,6 +679,7 @@
       <w:r>
         <w:rPr>
           <w:b/>
+          <w:noProof/>
           <w:szCs w:val="24"/>
         </w:rPr>
         <w:drawing>
@@ -717,19 +718,18 @@
           </wp:inline>
         </w:drawing>
       </w:r>
-      <w:bookmarkStart w:id="0" w:name="_GoBack"/>
-      <w:bookmarkEnd w:id="0"/>
-    </w:p>
-    <w:p>
-      <w:pPr>
-        <w:rPr>
-          <w:b/>
-          <w:szCs w:val="24"/>
-        </w:rPr>
-      </w:pPr>
-      <w:r>
-        <w:rPr>
-          <w:b/>
+    </w:p>
+    <w:p>
+      <w:pPr>
+        <w:rPr>
+          <w:b/>
+          <w:szCs w:val="24"/>
+        </w:rPr>
+      </w:pPr>
+      <w:r>
+        <w:rPr>
+          <w:b/>
+          <w:noProof/>
           <w:szCs w:val="24"/>
         </w:rPr>
         <w:drawing>
@@ -787,6 +787,7 @@
       <w:r>
         <w:rPr>
           <w:b/>
+          <w:noProof/>
           <w:szCs w:val="24"/>
         </w:rPr>
         <w:drawing>
@@ -844,6 +845,7 @@
       <w:r>
         <w:rPr>
           <w:b/>
+          <w:noProof/>
           <w:szCs w:val="24"/>
         </w:rPr>
         <w:drawing>
@@ -901,6 +903,7 @@
       <w:r>
         <w:rPr>
           <w:b/>
+          <w:noProof/>
           <w:szCs w:val="24"/>
         </w:rPr>
         <w:drawing>
@@ -958,6 +961,7 @@
       <w:r>
         <w:rPr>
           <w:b/>
+          <w:noProof/>
           <w:szCs w:val="24"/>
         </w:rPr>
         <w:drawing>
@@ -1015,6 +1019,7 @@
       <w:r>
         <w:rPr>
           <w:b/>
+          <w:noProof/>
           <w:szCs w:val="24"/>
         </w:rPr>
         <w:drawing>
@@ -1064,6 +1069,7 @@
       <w:r>
         <w:rPr>
           <w:b/>
+          <w:noProof/>
           <w:szCs w:val="24"/>
         </w:rPr>
         <w:drawing>
@@ -1118,9 +1124,27 @@
         <w:t>URL to GitHub Repository:</w:t>
       </w:r>
     </w:p>
+    <w:p>
+      <w:pPr>
+        <w:rPr>
+          <w:b/>
+          <w:szCs w:val="24"/>
+        </w:rPr>
+      </w:pPr>
+      <w:hyperlink r:id="rId15" w:history="1">
+        <w:r>
+          <w:rPr>
+            <w:rStyle w:val="Hyperlink"/>
+          </w:rPr>
+          <w:t>https://github.com/gryclmn/MySQL-Week-1-Assignment-Promineo-Tech</w:t>
+        </w:r>
+      </w:hyperlink>
+      <w:bookmarkStart w:id="0" w:name="_GoBack"/>
+      <w:bookmarkEnd w:id="0"/>
+    </w:p>
     <w:sectPr>
-      <w:headerReference w:type="default" r:id="rId15"/>
-      <w:footerReference w:type="default" r:id="rId16"/>
+      <w:headerReference w:type="default" r:id="rId16"/>
+      <w:footerReference w:type="default" r:id="rId17"/>
       <w:pgSz w:w="12240" w:h="15840"/>
       <w:pgMar w:top="1440" w:right="1440" w:bottom="1440" w:left="1440" w:header="720" w:footer="720" w:gutter="0"/>
       <w:cols w:space="720"/>
@@ -1573,6 +1597,7 @@
     <w:lsdException w:name="HTML Sample" w:semiHidden="1" w:unhideWhenUsed="1"/>
     <w:lsdException w:name="HTML Typewriter" w:semiHidden="1" w:unhideWhenUsed="1"/>
     <w:lsdException w:name="HTML Variable" w:semiHidden="1" w:unhideWhenUsed="1"/>
+    <w:lsdException w:name="Normal Table" w:semiHidden="1" w:unhideWhenUsed="1"/>
     <w:lsdException w:name="annotation subject" w:semiHidden="1" w:unhideWhenUsed="1"/>
     <w:lsdException w:name="No List" w:semiHidden="1" w:unhideWhenUsed="1"/>
     <w:lsdException w:name="Outline List 1" w:semiHidden="1" w:unhideWhenUsed="1"/>
@@ -1618,9 +1643,11 @@
     <w:lsdException w:name="Table Subtle 1" w:semiHidden="1" w:unhideWhenUsed="1"/>
     <w:lsdException w:name="Table Subtle 2" w:semiHidden="1" w:unhideWhenUsed="1"/>
     <w:lsdException w:name="Table Web 1" w:semiHidden="1" w:unhideWhenUsed="1"/>
+    <w:lsdException w:name="Table Web 2" w:semiHidden="1" w:unhideWhenUsed="1"/>
     <w:lsdException w:name="Table Web 3" w:semiHidden="1" w:unhideWhenUsed="1"/>
     <w:lsdException w:name="Balloon Text" w:semiHidden="1" w:unhideWhenUsed="1"/>
     <w:lsdException w:name="Table Grid" w:uiPriority="39"/>
+    <w:lsdException w:name="Table Theme" w:semiHidden="1" w:unhideWhenUsed="1"/>
     <w:lsdException w:name="Placeholder Text" w:semiHidden="1"/>
     <w:lsdException w:name="No Spacing" w:uiPriority="1" w:qFormat="1"/>
     <w:lsdException w:name="Light Shading" w:uiPriority="60"/>
@@ -2026,6 +2053,18 @@
       <w:contextualSpacing/>
     </w:pPr>
   </w:style>
+  <w:style w:type="character" w:styleId="Hyperlink">
+    <w:name w:val="Hyperlink"/>
+    <w:basedOn w:val="DefaultParagraphFont"/>
+    <w:uiPriority w:val="99"/>
+    <w:semiHidden/>
+    <w:unhideWhenUsed/>
+    <w:rsid w:val="00E419AD"/>
+    <w:rPr>
+      <w:color w:val="0000FF"/>
+      <w:u w:val="single"/>
+    </w:rPr>
+  </w:style>
 </w:styles>
 </file>
 

</xml_diff>

<commit_message>
Week 2 assignment completed
</commit_message>
<xml_diff>
--- a/Week 1 Coding Assignment.docx
+++ b/Week 1 Coding Assignment.docx
@@ -402,7 +402,21 @@
         <w:rPr>
           <w:szCs w:val="24"/>
         </w:rPr>
-        <w:t>Using the employees database you installed, write SQL queries that do the following (the SQL queries you write are what you will turn in for your homework):</w:t>
+        <w:t xml:space="preserve">Using the employees </w:t>
+      </w:r>
+      <w:proofErr w:type="gramStart"/>
+      <w:r>
+        <w:rPr>
+          <w:szCs w:val="24"/>
+        </w:rPr>
+        <w:t>database</w:t>
+      </w:r>
+      <w:proofErr w:type="gramEnd"/>
+      <w:r>
+        <w:rPr>
+          <w:szCs w:val="24"/>
+        </w:rPr>
+        <w:t xml:space="preserve"> you installed, write SQL queries that do the following (the SQL queries you write are what you will turn in for your homework):</w:t>
       </w:r>
     </w:p>
     <w:p>
@@ -652,6 +666,8 @@
           <w:szCs w:val="24"/>
         </w:rPr>
       </w:pPr>
+      <w:bookmarkStart w:id="0" w:name="_Hlk18837232"/>
+      <w:bookmarkStart w:id="1" w:name="_GoBack"/>
       <w:r>
         <w:rPr>
           <w:b/>
@@ -669,6 +685,8 @@
         <w:t xml:space="preserve"> QUERIES AND RESULTS</w:t>
       </w:r>
     </w:p>
+    <w:bookmarkEnd w:id="0"/>
+    <w:bookmarkEnd w:id="1"/>
     <w:p>
       <w:pPr>
         <w:rPr>
@@ -1136,11 +1154,9 @@
           <w:rPr>
             <w:rStyle w:val="Hyperlink"/>
           </w:rPr>
-          <w:t>https://github.com/gryclmn/MySQL-Week-1-Assignment-Promineo-Tech</w:t>
+          <w:t>https://github.com/gryclmn/MySQL-Assignments-Promineo-Tech</w:t>
         </w:r>
       </w:hyperlink>
-      <w:bookmarkStart w:id="0" w:name="_GoBack"/>
-      <w:bookmarkEnd w:id="0"/>
     </w:p>
     <w:sectPr>
       <w:headerReference w:type="default" r:id="rId16"/>

</xml_diff>